<commit_message>
test: update comment anchor text in test cases for consistency
</commit_message>
<xml_diff>
--- a/tests/test_data/simple.docx
+++ b/tests/test_data/simple.docx
@@ -7,12 +7,22 @@
         <w:pStyle w:val="Title"/>
       </w:pPr>
       <w:r>
-        <w:t>Simple Test Document</w:t>
+        <w:t>Sample Test Document</w:t>
       </w:r>
     </w:p>
     <w:p>
       <w:r>
-        <w:t>This is a simple test document with basic content.</w:t>
+        <w:t>The quick brown fox jumps over the lazy dog.</w:t>
+      </w:r>
+    </w:p>
+    <w:p>
+      <w:r>
+        <w:t>This is a sample document for testing the editing features.</w:t>
+      </w:r>
+    </w:p>
+    <w:p>
+      <w:r>
+        <w:t>A well-structured document helps ensure comprehensive test coverage.</w:t>
       </w:r>
     </w:p>
     <w:sectPr>

</xml_diff>